<commit_message>
membuat file laporan praktikum pertemuan1
</commit_message>
<xml_diff>
--- a/praktikum01/222112303_modul1.docx
+++ b/praktikum01/222112303_modul1.docx
@@ -29,19 +29,8 @@
           <w:lang w:val="en-US"/>
         </w:rPr>
         <w:tab/>
-        <w:t xml:space="preserve">: Raihan Rahmanda </w:t>
+        <w:t>: Raihan Rahmanda Junianto</w:t>
       </w:r>
-      <w:proofErr w:type="spellStart"/>
-      <w:r>
-        <w:rPr>
-          <w:rFonts w:ascii="Times New Roman" w:hAnsi="Times New Roman" w:cs="Times New Roman"/>
-          <w:sz w:val="24"/>
-          <w:szCs w:val="24"/>
-          <w:lang w:val="en-US"/>
-        </w:rPr>
-        <w:t>Junianto</w:t>
-      </w:r>
-      <w:proofErr w:type="spellEnd"/>
     </w:p>
     <w:p>
       <w:pPr>
@@ -83,7 +72,6 @@
           <w:lang w:val="en-US"/>
         </w:rPr>
       </w:pPr>
-      <w:proofErr w:type="spellStart"/>
       <w:r>
         <w:rPr>
           <w:rFonts w:ascii="Times New Roman" w:hAnsi="Times New Roman" w:cs="Times New Roman"/>
@@ -93,7 +81,6 @@
         </w:rPr>
         <w:t>Kelas</w:t>
       </w:r>
-      <w:proofErr w:type="spellEnd"/>
       <w:r>
         <w:rPr>
           <w:rFonts w:ascii="Times New Roman" w:hAnsi="Times New Roman" w:cs="Times New Roman"/>
@@ -118,7 +105,6 @@
           <w:lang w:val="en-US"/>
         </w:rPr>
       </w:pPr>
-      <w:proofErr w:type="spellStart"/>
       <w:r>
         <w:rPr>
           <w:rFonts w:ascii="Times New Roman" w:hAnsi="Times New Roman" w:cs="Times New Roman"/>
@@ -128,80 +114,89 @@
           <w:szCs w:val="24"/>
           <w:lang w:val="en-US"/>
         </w:rPr>
-        <w:t>Praktikum</w:t>
-      </w:r>
-      <w:proofErr w:type="spellEnd"/>
-      <w:r>
-        <w:rPr>
-          <w:rFonts w:ascii="Times New Roman" w:hAnsi="Times New Roman" w:cs="Times New Roman"/>
-          <w:b/>
-          <w:bCs/>
-          <w:sz w:val="24"/>
-          <w:szCs w:val="24"/>
-          <w:lang w:val="en-US"/>
-        </w:rPr>
-        <w:t xml:space="preserve"> 1 </w:t>
-      </w:r>
-      <w:proofErr w:type="spellStart"/>
-      <w:r>
-        <w:rPr>
-          <w:rFonts w:ascii="Times New Roman" w:hAnsi="Times New Roman" w:cs="Times New Roman"/>
-          <w:b/>
-          <w:bCs/>
-          <w:sz w:val="24"/>
-          <w:szCs w:val="24"/>
-          <w:lang w:val="en-US"/>
-        </w:rPr>
-        <w:t>Pemrograman</w:t>
-      </w:r>
-      <w:proofErr w:type="spellEnd"/>
-      <w:r>
-        <w:rPr>
-          <w:rFonts w:ascii="Times New Roman" w:hAnsi="Times New Roman" w:cs="Times New Roman"/>
-          <w:b/>
-          <w:bCs/>
-          <w:sz w:val="24"/>
-          <w:szCs w:val="24"/>
-          <w:lang w:val="en-US"/>
-        </w:rPr>
-        <w:t xml:space="preserve"> </w:t>
-      </w:r>
-      <w:proofErr w:type="spellStart"/>
-      <w:r>
-        <w:rPr>
-          <w:rFonts w:ascii="Times New Roman" w:hAnsi="Times New Roman" w:cs="Times New Roman"/>
-          <w:b/>
-          <w:bCs/>
-          <w:sz w:val="24"/>
-          <w:szCs w:val="24"/>
-          <w:lang w:val="en-US"/>
-        </w:rPr>
-        <w:t>Berbasis</w:t>
-      </w:r>
-      <w:proofErr w:type="spellEnd"/>
-      <w:r>
-        <w:rPr>
-          <w:rFonts w:ascii="Times New Roman" w:hAnsi="Times New Roman" w:cs="Times New Roman"/>
-          <w:b/>
-          <w:bCs/>
-          <w:sz w:val="24"/>
-          <w:szCs w:val="24"/>
-          <w:lang w:val="en-US"/>
-        </w:rPr>
-        <w:t xml:space="preserve"> Web</w:t>
+        <w:t>Praktikum 1 Pemrograman Berbasis Web</w:t>
       </w:r>
     </w:p>
     <w:p>
       <w:pPr>
+        <w:pStyle w:val="ListParagraph"/>
+        <w:numPr>
+          <w:ilvl w:val="0"/>
+          <w:numId w:val="1"/>
+        </w:numPr>
         <w:spacing w:line="360" w:lineRule="auto"/>
-        <w:jc w:val="center"/>
-        <w:rPr>
-          <w:rFonts w:ascii="Times New Roman" w:hAnsi="Times New Roman" w:cs="Times New Roman"/>
-          <w:sz w:val="24"/>
-          <w:szCs w:val="24"/>
-          <w:lang w:val="en-US"/>
-        </w:rPr>
-      </w:pPr>
+        <w:rPr>
+          <w:rFonts w:ascii="Times New Roman" w:hAnsi="Times New Roman" w:cs="Times New Roman"/>
+          <w:sz w:val="24"/>
+          <w:szCs w:val="24"/>
+          <w:lang w:val="en-US"/>
+        </w:rPr>
+      </w:pPr>
+      <w:r>
+        <w:rPr>
+          <w:rFonts w:ascii="Times New Roman" w:hAnsi="Times New Roman" w:cs="Times New Roman"/>
+          <w:sz w:val="24"/>
+          <w:szCs w:val="24"/>
+          <w:lang w:val="en-US"/>
+        </w:rPr>
+        <w:t>Tangkapan layar hasil akhir instalasi</w:t>
+      </w:r>
+    </w:p>
+    <w:p>
+      <w:pPr>
+        <w:pStyle w:val="ListParagraph"/>
+        <w:spacing w:line="360" w:lineRule="auto"/>
+        <w:ind w:left="360"/>
+        <w:rPr>
+          <w:rFonts w:ascii="Times New Roman" w:hAnsi="Times New Roman" w:cs="Times New Roman"/>
+          <w:sz w:val="24"/>
+          <w:szCs w:val="24"/>
+          <w:lang w:val="en-US"/>
+        </w:rPr>
+      </w:pPr>
+      <w:r>
+        <w:rPr>
+          <w:rFonts w:ascii="Times New Roman" w:hAnsi="Times New Roman" w:cs="Times New Roman"/>
+          <w:sz w:val="24"/>
+          <w:szCs w:val="24"/>
+          <w:lang w:val="en-US"/>
+        </w:rPr>
+        <w:drawing>
+          <wp:inline distT="0" distB="0" distL="0" distR="0" wp14:anchorId="5F3D32C0" wp14:editId="31C6EBDE">
+            <wp:extent cx="5731510" cy="1005840"/>
+            <wp:effectExtent l="0" t="0" r="2540" b="3810"/>
+            <wp:docPr id="1" name="Picture 1" descr="Graphical user interface, text, website&#10;&#10;Description automatically generated"/>
+            <wp:cNvGraphicFramePr>
+              <a:graphicFrameLocks xmlns:a="http://schemas.openxmlformats.org/drawingml/2006/main" noChangeAspect="1"/>
+            </wp:cNvGraphicFramePr>
+            <a:graphic xmlns:a="http://schemas.openxmlformats.org/drawingml/2006/main">
+              <a:graphicData uri="http://schemas.openxmlformats.org/drawingml/2006/picture">
+                <pic:pic xmlns:pic="http://schemas.openxmlformats.org/drawingml/2006/picture">
+                  <pic:nvPicPr>
+                    <pic:cNvPr id="1" name="Picture 1" descr="Graphical user interface, text, website&#10;&#10;Description automatically generated"/>
+                    <pic:cNvPicPr/>
+                  </pic:nvPicPr>
+                  <pic:blipFill>
+                    <a:blip r:embed="rId5"/>
+                    <a:stretch>
+                      <a:fillRect/>
+                    </a:stretch>
+                  </pic:blipFill>
+                  <pic:spPr>
+                    <a:xfrm>
+                      <a:off x="0" y="0"/>
+                      <a:ext cx="5731510" cy="1005840"/>
+                    </a:xfrm>
+                    <a:prstGeom prst="rect">
+                      <a:avLst/>
+                    </a:prstGeom>
+                  </pic:spPr>
+                </pic:pic>
+              </a:graphicData>
+            </a:graphic>
+          </wp:inline>
+        </w:drawing>
+      </w:r>
     </w:p>
     <w:p>
       <w:pPr>
@@ -222,6 +217,103 @@
     </w:sectPr>
   </w:body>
 </w:document>
+</file>
+
+<file path=word/numbering.xml><?xml version="1.0" encoding="utf-8"?>
+<w:numbering xmlns:wpc="http://schemas.microsoft.com/office/word/2010/wordprocessingCanvas" xmlns:cx="http://schemas.microsoft.com/office/drawing/2014/chartex" xmlns:cx1="http://schemas.microsoft.com/office/drawing/2015/9/8/chartex" xmlns:cx2="http://schemas.microsoft.com/office/drawing/2015/10/21/chartex" xmlns:cx3="http://schemas.microsoft.com/office/drawing/2016/5/9/chartex" xmlns:cx4="http://schemas.microsoft.com/office/drawing/2016/5/10/chartex" xmlns:cx5="http://schemas.microsoft.com/office/drawing/2016/5/11/chartex" xmlns:cx6="http://schemas.microsoft.com/office/drawing/2016/5/12/chartex" xmlns:cx7="http://schemas.microsoft.com/office/drawing/2016/5/13/chartex" xmlns:cx8="http://schemas.microsoft.com/office/drawing/2016/5/14/chartex" xmlns:mc="http://schemas.openxmlformats.org/markup-compatibility/2006" xmlns:aink="http://schemas.microsoft.com/office/drawing/2016/ink" xmlns:am3d="http://schemas.microsoft.com/office/drawing/2017/model3d" xmlns:o="urn:schemas-microsoft-com:office:office" xmlns:oel="http://schemas.microsoft.com/office/2019/extlst" xmlns:r="http://schemas.openxmlformats.org/officeDocument/2006/relationships" xmlns:m="http://schemas.openxmlformats.org/officeDocument/2006/math" xmlns:v="urn:schemas-microsoft-com:vml" xmlns:wp14="http://schemas.microsoft.com/office/word/2010/wordprocessingDrawing" xmlns:wp="http://schemas.openxmlformats.org/drawingml/2006/wordprocessingDrawing" xmlns:w10="urn:schemas-microsoft-com:office:word" xmlns:w="http://schemas.openxmlformats.org/wordprocessingml/2006/main" xmlns:w14="http://schemas.microsoft.com/office/word/2010/wordml" xmlns:w15="http://schemas.microsoft.com/office/word/2012/wordml" xmlns:w16cex="http://schemas.microsoft.com/office/word/2018/wordml/cex" xmlns:w16cid="http://schemas.microsoft.com/office/word/2016/wordml/cid" xmlns:w16="http://schemas.microsoft.com/office/word/2018/wordml" xmlns:w16sdtdh="http://schemas.microsoft.com/office/word/2020/wordml/sdtdatahash" xmlns:w16se="http://schemas.microsoft.com/office/word/2015/wordml/symex" xmlns:wpg="http://schemas.microsoft.com/office/word/2010/wordprocessingGroup" xmlns:wpi="http://schemas.microsoft.com/office/word/2010/wordprocessingInk" xmlns:wne="http://schemas.microsoft.com/office/word/2006/wordml" xmlns:wps="http://schemas.microsoft.com/office/word/2010/wordprocessingShape" mc:Ignorable="w14 w15 w16se w16cid w16 w16cex w16sdtdh wp14">
+  <w:abstractNum w:abstractNumId="0" w15:restartNumberingAfterBreak="0">
+    <w:nsid w:val="2C667B3F"/>
+    <w:multiLevelType w:val="hybridMultilevel"/>
+    <w:tmpl w:val="94F649C2"/>
+    <w:lvl w:ilvl="0" w:tplc="3809000F">
+      <w:start w:val="1"/>
+      <w:numFmt w:val="decimal"/>
+      <w:lvlText w:val="%1."/>
+      <w:lvlJc w:val="left"/>
+      <w:pPr>
+        <w:ind w:left="360" w:hanging="360"/>
+      </w:pPr>
+      <w:rPr>
+        <w:rFonts w:hint="default"/>
+      </w:rPr>
+    </w:lvl>
+    <w:lvl w:ilvl="1" w:tplc="38090019" w:tentative="1">
+      <w:start w:val="1"/>
+      <w:numFmt w:val="lowerLetter"/>
+      <w:lvlText w:val="%2."/>
+      <w:lvlJc w:val="left"/>
+      <w:pPr>
+        <w:ind w:left="1080" w:hanging="360"/>
+      </w:pPr>
+    </w:lvl>
+    <w:lvl w:ilvl="2" w:tplc="3809001B" w:tentative="1">
+      <w:start w:val="1"/>
+      <w:numFmt w:val="lowerRoman"/>
+      <w:lvlText w:val="%3."/>
+      <w:lvlJc w:val="right"/>
+      <w:pPr>
+        <w:ind w:left="1800" w:hanging="180"/>
+      </w:pPr>
+    </w:lvl>
+    <w:lvl w:ilvl="3" w:tplc="3809000F" w:tentative="1">
+      <w:start w:val="1"/>
+      <w:numFmt w:val="decimal"/>
+      <w:lvlText w:val="%4."/>
+      <w:lvlJc w:val="left"/>
+      <w:pPr>
+        <w:ind w:left="2520" w:hanging="360"/>
+      </w:pPr>
+    </w:lvl>
+    <w:lvl w:ilvl="4" w:tplc="38090019" w:tentative="1">
+      <w:start w:val="1"/>
+      <w:numFmt w:val="lowerLetter"/>
+      <w:lvlText w:val="%5."/>
+      <w:lvlJc w:val="left"/>
+      <w:pPr>
+        <w:ind w:left="3240" w:hanging="360"/>
+      </w:pPr>
+    </w:lvl>
+    <w:lvl w:ilvl="5" w:tplc="3809001B" w:tentative="1">
+      <w:start w:val="1"/>
+      <w:numFmt w:val="lowerRoman"/>
+      <w:lvlText w:val="%6."/>
+      <w:lvlJc w:val="right"/>
+      <w:pPr>
+        <w:ind w:left="3960" w:hanging="180"/>
+      </w:pPr>
+    </w:lvl>
+    <w:lvl w:ilvl="6" w:tplc="3809000F" w:tentative="1">
+      <w:start w:val="1"/>
+      <w:numFmt w:val="decimal"/>
+      <w:lvlText w:val="%7."/>
+      <w:lvlJc w:val="left"/>
+      <w:pPr>
+        <w:ind w:left="4680" w:hanging="360"/>
+      </w:pPr>
+    </w:lvl>
+    <w:lvl w:ilvl="7" w:tplc="38090019" w:tentative="1">
+      <w:start w:val="1"/>
+      <w:numFmt w:val="lowerLetter"/>
+      <w:lvlText w:val="%8."/>
+      <w:lvlJc w:val="left"/>
+      <w:pPr>
+        <w:ind w:left="5400" w:hanging="360"/>
+      </w:pPr>
+    </w:lvl>
+    <w:lvl w:ilvl="8" w:tplc="3809001B" w:tentative="1">
+      <w:start w:val="1"/>
+      <w:numFmt w:val="lowerRoman"/>
+      <w:lvlText w:val="%9."/>
+      <w:lvlJc w:val="right"/>
+      <w:pPr>
+        <w:ind w:left="6120" w:hanging="180"/>
+      </w:pPr>
+    </w:lvl>
+  </w:abstractNum>
+  <w:num w:numId="1" w16cid:durableId="398984920">
+    <w:abstractNumId w:val="0"/>
+  </w:num>
+</w:numbering>
 </file>
 
 <file path=word/styles.xml><?xml version="1.0" encoding="utf-8"?>
@@ -650,6 +742,17 @@
     <w:semiHidden/>
     <w:unhideWhenUsed/>
   </w:style>
+  <w:style w:type="paragraph" w:styleId="ListParagraph">
+    <w:name w:val="List Paragraph"/>
+    <w:basedOn w:val="Normal"/>
+    <w:uiPriority w:val="34"/>
+    <w:qFormat/>
+    <w:rsid w:val="00847CA4"/>
+    <w:pPr>
+      <w:ind w:left="720"/>
+      <w:contextualSpacing/>
+    </w:pPr>
+  </w:style>
 </w:styles>
 </file>
 

</xml_diff>